<commit_message>
add photos, instructions, box and PCB
</commit_message>
<xml_diff>
--- a/text/prilohy/Navod_Logic_Elektrikarium.docx
+++ b/text/prilohy/Navod_Logic_Elektrikarium.docx
@@ -8,8 +8,13 @@
         <w:pStyle w:val="Nzev"/>
       </w:pPr>
       <w:r>
-        <w:t>Elektronická hra Logic</w:t>
-      </w:r>
+        <w:t xml:space="preserve">Elektronická hra </w:t>
+      </w:r>
+      <w:proofErr w:type="spellStart"/>
+      <w:r>
+        <w:t>Logic</w:t>
+      </w:r>
+      <w:proofErr w:type="spellEnd"/>
     </w:p>
     <w:p/>
     <w:p>
@@ -22,7 +27,23 @@
     </w:p>
     <w:p>
       <w:r>
-        <w:t xml:space="preserve">Elektronická hra Logic vychází z deskové hry Logic a má i stejná pravidla. </w:t>
+        <w:t xml:space="preserve">Elektronická hra </w:t>
+      </w:r>
+      <w:proofErr w:type="spellStart"/>
+      <w:r>
+        <w:t>Logic</w:t>
+      </w:r>
+      <w:proofErr w:type="spellEnd"/>
+      <w:r>
+        <w:t xml:space="preserve"> vychází z deskové hry </w:t>
+      </w:r>
+      <w:proofErr w:type="spellStart"/>
+      <w:r>
+        <w:t>Logic</w:t>
+      </w:r>
+      <w:proofErr w:type="spellEnd"/>
+      <w:r>
+        <w:t xml:space="preserve"> a má i stejná pravidla. </w:t>
       </w:r>
       <w:r>
         <w:t xml:space="preserve">Hra je vhodná pro všechny věkové kategorie a rozvíjí především logické myšlení. </w:t>
@@ -418,6 +439,65 @@
     <w:p>
       <w:pPr>
         <w:pStyle w:val="Nadpis1"/>
+        <w:jc w:val="center"/>
+      </w:pPr>
+      <w:r>
+        <w:rPr>
+          <w:noProof/>
+        </w:rPr>
+        <w:drawing>
+          <wp:inline distT="0" distB="0" distL="0" distR="0" wp14:anchorId="09B79078" wp14:editId="4F603476">
+            <wp:extent cx="4183824" cy="4543425"/>
+            <wp:effectExtent l="0" t="0" r="7620" b="0"/>
+            <wp:docPr id="1" name="Obrázek 1"/>
+            <wp:cNvGraphicFramePr>
+              <a:graphicFrameLocks xmlns:a="http://purl.oclc.org/ooxml/drawingml/main" noChangeAspect="1"/>
+            </wp:cNvGraphicFramePr>
+            <a:graphic xmlns:a="http://purl.oclc.org/ooxml/drawingml/main">
+              <a:graphicData uri="http://purl.oclc.org/ooxml/drawingml/picture">
+                <pic:pic xmlns:pic="http://purl.oclc.org/ooxml/drawingml/picture">
+                  <pic:nvPicPr>
+                    <pic:cNvPr id="0" name="Picture 1"/>
+                    <pic:cNvPicPr>
+                      <a:picLocks noChangeAspect="1" noChangeArrowheads="1"/>
+                    </pic:cNvPicPr>
+                  </pic:nvPicPr>
+                  <pic:blipFill>
+                    <a:blip r:embed="rId7" cstate="print">
+                      <a:extLst>
+                        <a:ext uri="{28A0092B-C50C-407E-A947-70E740481C1C}">
+                          <a14:useLocalDpi xmlns:a14="http://schemas.microsoft.com/office/drawing/2010/main" val="0"/>
+                        </a:ext>
+                      </a:extLst>
+                    </a:blip>
+                    <a:srcRect/>
+                    <a:stretch>
+                      <a:fillRect/>
+                    </a:stretch>
+                  </pic:blipFill>
+                  <pic:spPr bwMode="auto">
+                    <a:xfrm>
+                      <a:off x="0" y="0"/>
+                      <a:ext cx="4187162" cy="4547050"/>
+                    </a:xfrm>
+                    <a:prstGeom prst="rect">
+                      <a:avLst/>
+                    </a:prstGeom>
+                    <a:noFill/>
+                    <a:ln>
+                      <a:noFill/>
+                    </a:ln>
+                  </pic:spPr>
+                </pic:pic>
+              </a:graphicData>
+            </a:graphic>
+          </wp:inline>
+        </w:drawing>
+      </w:r>
+    </w:p>
+    <w:p>
+      <w:pPr>
+        <w:pStyle w:val="Nadpis1"/>
       </w:pPr>
       <w:r>
         <w:t>Důležitá upozornění a omezení</w:t>
@@ -429,8 +509,8 @@
       </w:r>
     </w:p>
     <w:sectPr>
-      <w:headerReference w:type="default" r:id="rId7"/>
-      <w:footerReference w:type="default" r:id="rId8"/>
+      <w:headerReference w:type="default" r:id="rId8"/>
+      <w:footerReference w:type="default" r:id="rId9"/>
       <w:pgSz w:w="595.30pt" w:h="841.90pt"/>
       <w:pgMar w:top="55.15pt" w:right="70.85pt" w:bottom="56.70pt" w:left="70.85pt" w:header="35.40pt" w:footer="35.40pt" w:gutter="0pt"/>
       <w:cols w:space="35.40pt"/>

</xml_diff>

<commit_message>
repair mistakes in text
</commit_message>
<xml_diff>
--- a/text/prilohy/Navod_Logic_Elektrikarium.docx
+++ b/text/prilohy/Navod_Logic_Elektrikarium.docx
@@ -8,13 +8,8 @@
         <w:pStyle w:val="Nzev"/>
       </w:pPr>
       <w:r>
-        <w:t xml:space="preserve">Elektronická hra </w:t>
-      </w:r>
-      <w:proofErr w:type="spellStart"/>
-      <w:r>
-        <w:t>Logic</w:t>
-      </w:r>
-      <w:proofErr w:type="spellEnd"/>
+        <w:t>Elektronická hra Logic</w:t>
+      </w:r>
     </w:p>
     <w:p/>
     <w:p>
@@ -27,23 +22,7 @@
     </w:p>
     <w:p>
       <w:r>
-        <w:t xml:space="preserve">Elektronická hra </w:t>
-      </w:r>
-      <w:proofErr w:type="spellStart"/>
-      <w:r>
-        <w:t>Logic</w:t>
-      </w:r>
-      <w:proofErr w:type="spellEnd"/>
-      <w:r>
-        <w:t xml:space="preserve"> vychází z deskové hry </w:t>
-      </w:r>
-      <w:proofErr w:type="spellStart"/>
-      <w:r>
-        <w:t>Logic</w:t>
-      </w:r>
-      <w:proofErr w:type="spellEnd"/>
-      <w:r>
-        <w:t xml:space="preserve"> a má i stejná pravidla. </w:t>
+        <w:t xml:space="preserve">Elektronická hra Logic vychází z deskové hry Logic a má i stejná pravidla. </w:t>
       </w:r>
       <w:r>
         <w:t xml:space="preserve">Hra je vhodná pro všechny věkové kategorie a rozvíjí především logické myšlení. </w:t>
@@ -119,7 +98,13 @@
         <w:t>Barevná tlačítka</w:t>
       </w:r>
       <w:r>
-        <w:t xml:space="preserve"> slouží pro zadání barvy. Pokud hra na pozici je a chceme ji smazat, najedeme na ni kurzorem a stiskneme opět stejnou barvu.</w:t>
+        <w:t xml:space="preserve"> slouží pro zadání barvy. Pokud </w:t>
+      </w:r>
+      <w:r>
+        <w:t>barva</w:t>
+      </w:r>
+      <w:r>
+        <w:t xml:space="preserve"> na pozici je a chceme ji smazat, najedeme na ni kurzorem a stiskneme opět stejnou barvu.</w:t>
       </w:r>
     </w:p>
     <w:p>
@@ -556,7 +541,6 @@
         <w:szCs w:val="20"/>
       </w:rPr>
     </w:pPr>
-    <w:proofErr w:type="gramStart"/>
     <w:r>
       <w:rPr>
         <w:sz w:val="20"/>
@@ -576,15 +560,7 @@
         <w:sz w:val="20"/>
         <w:szCs w:val="20"/>
       </w:rPr>
-      <w:t>Fakulta</w:t>
-    </w:r>
-    <w:proofErr w:type="gramEnd"/>
-    <w:r>
-      <w:rPr>
-        <w:sz w:val="20"/>
-        <w:szCs w:val="20"/>
-      </w:rPr>
-      <w:t xml:space="preserve"> elektrotechniky a komunikačních technologií, VUT v Brně</w:t>
+      <w:t>Fakulta elektrotechniky a komunikačních technologií, VUT v Brně</w:t>
     </w:r>
   </w:p>
   <w:p>
@@ -629,17 +605,8 @@
         <w:sz w:val="20"/>
         <w:szCs w:val="20"/>
       </w:rPr>
-      <w:t xml:space="preserve">Česká </w:t>
+      <w:t>Česká Republika</w:t>
     </w:r>
-    <w:proofErr w:type="gramStart"/>
-    <w:r>
-      <w:rPr>
-        <w:sz w:val="20"/>
-        <w:szCs w:val="20"/>
-      </w:rPr>
-      <w:t>Republika</w:t>
-    </w:r>
-    <w:proofErr w:type="gramEnd"/>
   </w:p>
   <w:p>
     <w:pPr>

</xml_diff>